<commit_message>
Upload week 10 file
</commit_message>
<xml_diff>
--- a/FIT3179 Homework Assessment Week 10.docx
+++ b/FIT3179 Homework Assessment Week 10.docx
@@ -58,10 +58,7 @@
         </w:rPr>
       </w:pPr>
       <w:r>
-        <w:t xml:space="preserve">Create </w:t>
-      </w:r>
-      <w:r>
-        <w:t>your own interactive visualisations in Vega-Lite</w:t>
+        <w:t>Create your own interactive visualisations in Vega-Lite</w:t>
       </w:r>
     </w:p>
     <w:p>
@@ -159,18 +156,26 @@
         </w:rPr>
         <w:lastRenderedPageBreak/>
         <w:drawing>
-          <wp:anchor distT="0" distB="0" distL="114300" distR="114300" simplePos="0" relativeHeight="251661312" behindDoc="0" locked="0" layoutInCell="1" allowOverlap="1" wp14:anchorId="1D33A677" wp14:editId="041D3B82">
+          <wp:anchor distT="0" distB="0" distL="114300" distR="114300" simplePos="0" relativeHeight="251661312" behindDoc="1" locked="0" layoutInCell="1" allowOverlap="1" wp14:anchorId="3D61F92A" wp14:editId="0BF79B11">
             <wp:simplePos x="0" y="0"/>
-            <wp:positionH relativeFrom="column">
-              <wp:posOffset>-76200</wp:posOffset>
+            <wp:positionH relativeFrom="margin">
+              <wp:align>center</wp:align>
             </wp:positionH>
             <wp:positionV relativeFrom="paragraph">
-              <wp:posOffset>276542</wp:posOffset>
+              <wp:posOffset>299720</wp:posOffset>
             </wp:positionV>
-            <wp:extent cx="5922010" cy="3380257"/>
-            <wp:effectExtent l="0" t="0" r="2540" b="0"/>
-            <wp:wrapSquare wrapText="bothSides"/>
-            <wp:docPr id="947032153" name="Picture 1" descr="A graph with a red and blue rectangle&#10;&#10;Description automatically generated with medium confidence"/>
+            <wp:extent cx="6936475" cy="3333750"/>
+            <wp:effectExtent l="0" t="0" r="0" b="0"/>
+            <wp:wrapTight wrapText="bothSides">
+              <wp:wrapPolygon edited="0">
+                <wp:start x="0" y="0"/>
+                <wp:lineTo x="0" y="21477"/>
+                <wp:lineTo x="21535" y="21477"/>
+                <wp:lineTo x="21535" y="0"/>
+                <wp:lineTo x="0" y="0"/>
+              </wp:wrapPolygon>
+            </wp:wrapTight>
+            <wp:docPr id="1363078029" name="Picture 1"/>
             <wp:cNvGraphicFramePr>
               <a:graphicFrameLocks xmlns:a="http://schemas.openxmlformats.org/drawingml/2006/main" noChangeAspect="1"/>
             </wp:cNvGraphicFramePr>
@@ -178,7 +183,7 @@
               <a:graphicData uri="http://schemas.openxmlformats.org/drawingml/2006/picture">
                 <pic:pic xmlns:pic="http://schemas.openxmlformats.org/drawingml/2006/picture">
                   <pic:nvPicPr>
-                    <pic:cNvPr id="947032153" name="Picture 1" descr="A graph with a red and blue rectangle&#10;&#10;Description automatically generated with medium confidence"/>
+                    <pic:cNvPr id="1363078029" name=""/>
                     <pic:cNvPicPr/>
                   </pic:nvPicPr>
                   <pic:blipFill>
@@ -196,7 +201,7 @@
                   <pic:spPr>
                     <a:xfrm>
                       <a:off x="0" y="0"/>
-                      <a:ext cx="5922010" cy="3380257"/>
+                      <a:ext cx="6936475" cy="3333750"/>
                     </a:xfrm>
                     <a:prstGeom prst="rect">
                       <a:avLst/>
@@ -217,7 +222,7 @@
         <mc:AlternateContent>
           <mc:Choice Requires="wps">
             <w:drawing>
-              <wp:anchor distT="0" distB="0" distL="114300" distR="114300" simplePos="0" relativeHeight="251660288" behindDoc="0" locked="0" layoutInCell="1" allowOverlap="1" wp14:anchorId="7B5CD462" wp14:editId="334CB48E">
+              <wp:anchor distT="0" distB="0" distL="114300" distR="114300" simplePos="0" relativeHeight="251660288" behindDoc="0" locked="0" layoutInCell="1" allowOverlap="1" wp14:anchorId="7B5CD462" wp14:editId="10EEAAA1">
                 <wp:simplePos x="0" y="0"/>
                 <wp:positionH relativeFrom="column">
                   <wp:posOffset>-658495</wp:posOffset>
@@ -306,23 +311,7 @@
             <w:b/>
             <w:bCs/>
           </w:rPr>
-          <w:t>https://thisstewisstu.gi</w:t>
-        </w:r>
-        <w:r>
-          <w:rPr>
-            <w:rStyle w:val="Hyperlink"/>
-            <w:b/>
-            <w:bCs/>
-          </w:rPr>
-          <w:t>t</w:t>
-        </w:r>
-        <w:r>
-          <w:rPr>
-            <w:rStyle w:val="Hyperlink"/>
-            <w:b/>
-            <w:bCs/>
-          </w:rPr>
-          <w:t>hub.io/fit3179/</w:t>
+          <w:t>https://thisstewisstu.github.io/fit3179/</w:t>
         </w:r>
       </w:hyperlink>
     </w:p>
@@ -339,12 +328,6 @@
           <w:bCs/>
         </w:rPr>
         <w:br/>
-      </w:r>
-      <w:r>
-        <w:rPr>
-          <w:b/>
-          <w:bCs/>
-        </w:rPr>
         <w:t>Domain:</w:t>
       </w:r>
     </w:p>

</xml_diff>